<commit_message>
Upload of Homework nr 8 - revised with bonus points - telnet
Updated revision with with the last requirement for bonus points fullfiled - wireshark credential sniff.
</commit_message>
<xml_diff>
--- a/Homework 8 - Basic Networking - Marko Mihajlov.docx
+++ b/Homework 8 - Basic Networking - Marko Mihajlov.docx
@@ -151,12 +151,14 @@
         </w:rPr>
         <w:t xml:space="preserve"> </w:t>
       </w:r>
+      <w:proofErr w:type="spellStart"/>
       <w:r>
         <w:rPr>
           <w:rFonts w:ascii="Courier New"/>
         </w:rPr>
         <w:t>arp</w:t>
       </w:r>
+      <w:proofErr w:type="spellEnd"/>
       <w:r>
         <w:rPr>
           <w:rFonts w:ascii="Courier New"/>
@@ -227,9 +229,11 @@
         </w:rPr>
         <w:t xml:space="preserve"> </w:t>
       </w:r>
+      <w:proofErr w:type="spellStart"/>
       <w:r>
         <w:t>arp</w:t>
       </w:r>
+      <w:proofErr w:type="spellEnd"/>
       <w:r>
         <w:rPr>
           <w:spacing w:val="12"/>
@@ -274,6 +278,9 @@
         <w:ind w:left="132"/>
       </w:pPr>
       <w:r>
+        <w:rPr>
+          <w:noProof/>
+        </w:rPr>
         <w:drawing>
           <wp:inline distT="0" distB="0" distL="0" distR="0" wp14:anchorId="3460CC4E" wp14:editId="6214202C">
             <wp:extent cx="5918200" cy="1017270"/>
@@ -488,6 +495,7 @@
       </w:pPr>
       <w:r>
         <w:rPr>
+          <w:noProof/>
           <w:spacing w:val="1"/>
         </w:rPr>
         <w:drawing>
@@ -656,10 +664,7 @@
         <w:t xml:space="preserve"> </w:t>
       </w:r>
       <w:r>
-        <w:t>G</w:t>
-      </w:r>
-      <w:r>
-        <w:t>oogle’s</w:t>
+        <w:t>Google’s</w:t>
       </w:r>
       <w:r>
         <w:rPr>
@@ -835,6 +840,9 @@
         <w:spacing w:before="8"/>
       </w:pPr>
       <w:r>
+        <w:rPr>
+          <w:noProof/>
+        </w:rPr>
         <w:drawing>
           <wp:inline distT="0" distB="0" distL="0" distR="0" wp14:anchorId="323541B7" wp14:editId="2BDD4C63">
             <wp:extent cx="5918200" cy="2246630"/>
@@ -980,7 +988,15 @@
         <w:t xml:space="preserve"> </w:t>
       </w:r>
       <w:r>
-        <w:t>The Ping command is used to see if we have a “clear path” – successful connection to another internet enabled device. We send the “ping” and see if the destinaniton is reachable. Note that devices can be set to ignore ping requests.</w:t>
+        <w:t xml:space="preserve">The Ping command is used to see if we have a “clear path” – successful connection to another internet enabled device. We send the “ping” and see if the </w:t>
+      </w:r>
+      <w:proofErr w:type="spellStart"/>
+      <w:r>
+        <w:t>destinaniton</w:t>
+      </w:r>
+      <w:proofErr w:type="spellEnd"/>
+      <w:r>
+        <w:t xml:space="preserve"> is reachable. Note that devices can be set to ignore ping requests.</w:t>
       </w:r>
       <w:r>
         <w:t xml:space="preserve"> </w:t>
@@ -1799,6 +1815,7 @@
           <w:sz w:val="18"/>
         </w:rPr>
       </w:pPr>
+      <w:proofErr w:type="spellStart"/>
       <w:r>
         <w:rPr>
           <w:color w:val="001F60"/>
@@ -1807,6 +1824,7 @@
         </w:rPr>
         <w:t>PostreSQL</w:t>
       </w:r>
+      <w:proofErr w:type="spellEnd"/>
       <w:r>
         <w:rPr>
           <w:color w:val="001F60"/>
@@ -2730,10 +2748,7 @@
         <w:t xml:space="preserve"> </w:t>
       </w:r>
       <w:r>
-        <w:t>Eac</w:t>
-      </w:r>
-      <w:r>
-        <w:t>h</w:t>
+        <w:t>Each</w:t>
       </w:r>
     </w:p>
     <w:p>
@@ -3742,7 +3757,25 @@
           <w:w w:val="90"/>
           <w:sz w:val="18"/>
         </w:rPr>
-        <w:t xml:space="preserve"> AA:AA:AA:33:33:33</w:t>
+        <w:t xml:space="preserve"> </w:t>
+      </w:r>
+      <w:proofErr w:type="gramStart"/>
+      <w:r>
+        <w:rPr>
+          <w:color w:val="001F60"/>
+          <w:w w:val="90"/>
+          <w:sz w:val="18"/>
+        </w:rPr>
+        <w:t>AA:AA</w:t>
+      </w:r>
+      <w:proofErr w:type="gramEnd"/>
+      <w:r>
+        <w:rPr>
+          <w:color w:val="001F60"/>
+          <w:w w:val="90"/>
+          <w:sz w:val="18"/>
+        </w:rPr>
+        <w:t>:AA:33:33:33</w:t>
       </w:r>
     </w:p>
     <w:p>
@@ -3793,16 +3826,26 @@
           <w:w w:val="95"/>
           <w:sz w:val="18"/>
         </w:rPr>
-        <w:t xml:space="preserve"> BB:BB:BB:11:11:0</w:t>
-      </w:r>
+        <w:t xml:space="preserve"> BB:BB:</w:t>
+      </w:r>
+      <w:proofErr w:type="gramStart"/>
       <w:r>
         <w:rPr>
           <w:color w:val="001F60"/>
           <w:w w:val="95"/>
           <w:sz w:val="18"/>
         </w:rPr>
+        <w:t>BB:11:11:0</w:t>
+      </w:r>
+      <w:r>
+        <w:rPr>
+          <w:color w:val="001F60"/>
+          <w:w w:val="95"/>
+          <w:sz w:val="18"/>
+        </w:rPr>
         <w:t>1</w:t>
       </w:r>
+      <w:proofErr w:type="gramEnd"/>
     </w:p>
     <w:p>
       <w:pPr>
@@ -4438,8 +4481,18 @@
           <w:w w:val="95"/>
           <w:sz w:val="18"/>
         </w:rPr>
-        <w:t>BB:BB:BB:11:11:02</w:t>
-      </w:r>
+        <w:t>BB:BB:</w:t>
+      </w:r>
+      <w:proofErr w:type="gramStart"/>
+      <w:r>
+        <w:rPr>
+          <w:color w:val="001F60"/>
+          <w:w w:val="95"/>
+          <w:sz w:val="18"/>
+        </w:rPr>
+        <w:t>BB:11:11:02</w:t>
+      </w:r>
+      <w:proofErr w:type="gramEnd"/>
     </w:p>
     <w:p>
       <w:pPr>
@@ -4489,7 +4542,25 @@
           <w:w w:val="95"/>
           <w:sz w:val="18"/>
         </w:rPr>
-        <w:t xml:space="preserve"> CC:CC:CC:22:22:02 </w:t>
+        <w:t xml:space="preserve"> CC:CC:</w:t>
+      </w:r>
+      <w:proofErr w:type="gramStart"/>
+      <w:r>
+        <w:rPr>
+          <w:color w:val="001F60"/>
+          <w:w w:val="95"/>
+          <w:sz w:val="18"/>
+        </w:rPr>
+        <w:t>CC:22:22:02</w:t>
+      </w:r>
+      <w:proofErr w:type="gramEnd"/>
+      <w:r>
+        <w:rPr>
+          <w:color w:val="001F60"/>
+          <w:w w:val="95"/>
+          <w:sz w:val="18"/>
+        </w:rPr>
+        <w:t xml:space="preserve"> </w:t>
       </w:r>
     </w:p>
     <w:p>
@@ -5109,16 +5180,26 @@
           <w:w w:val="90"/>
           <w:sz w:val="18"/>
         </w:rPr>
-        <w:t>CC:CC:CC:22:22:0</w:t>
-      </w:r>
+        <w:t>CC:CC:</w:t>
+      </w:r>
+      <w:proofErr w:type="gramStart"/>
       <w:r>
         <w:rPr>
           <w:color w:val="001F60"/>
           <w:w w:val="90"/>
           <w:sz w:val="18"/>
         </w:rPr>
+        <w:t>CC:22:22:0</w:t>
+      </w:r>
+      <w:r>
+        <w:rPr>
+          <w:color w:val="001F60"/>
+          <w:w w:val="90"/>
+          <w:sz w:val="18"/>
+        </w:rPr>
         <w:t>1</w:t>
       </w:r>
+      <w:proofErr w:type="gramEnd"/>
     </w:p>
     <w:p>
       <w:pPr>
@@ -5173,8 +5254,18 @@
           <w:w w:val="95"/>
           <w:sz w:val="18"/>
         </w:rPr>
-        <w:t xml:space="preserve"> DD:DD:DD:77:77:77</w:t>
-      </w:r>
+        <w:t xml:space="preserve"> DD:DD:</w:t>
+      </w:r>
+      <w:proofErr w:type="gramStart"/>
+      <w:r>
+        <w:rPr>
+          <w:color w:val="001F60"/>
+          <w:w w:val="95"/>
+          <w:sz w:val="18"/>
+        </w:rPr>
+        <w:t>DD:77:77:77</w:t>
+      </w:r>
+      <w:proofErr w:type="gramEnd"/>
     </w:p>
     <w:p>
       <w:pPr>
@@ -5696,8 +5787,18 @@
           <w:w w:val="95"/>
           <w:sz w:val="18"/>
         </w:rPr>
-        <w:t>DD:DD:DD:77:77:77</w:t>
-      </w:r>
+        <w:t>DD:DD:</w:t>
+      </w:r>
+      <w:proofErr w:type="gramStart"/>
+      <w:r>
+        <w:rPr>
+          <w:color w:val="001F60"/>
+          <w:w w:val="95"/>
+          <w:sz w:val="18"/>
+        </w:rPr>
+        <w:t>DD:77:77:77</w:t>
+      </w:r>
+      <w:proofErr w:type="gramEnd"/>
     </w:p>
     <w:p>
       <w:pPr>
@@ -5755,16 +5856,26 @@
           <w:w w:val="90"/>
           <w:sz w:val="18"/>
         </w:rPr>
-        <w:t>CC:CC:CC:22:22:0</w:t>
-      </w:r>
+        <w:t>CC:CC:</w:t>
+      </w:r>
+      <w:proofErr w:type="gramStart"/>
       <w:r>
         <w:rPr>
           <w:color w:val="001F60"/>
           <w:w w:val="90"/>
           <w:sz w:val="18"/>
         </w:rPr>
+        <w:t>CC:22:22:0</w:t>
+      </w:r>
+      <w:r>
+        <w:rPr>
+          <w:color w:val="001F60"/>
+          <w:w w:val="90"/>
+          <w:sz w:val="18"/>
+        </w:rPr>
         <w:t>1</w:t>
       </w:r>
+      <w:proofErr w:type="gramEnd"/>
     </w:p>
     <w:p>
       <w:pPr>
@@ -5989,7 +6100,55 @@
           <w:color w:val="001F60"/>
           <w:sz w:val="18"/>
         </w:rPr>
-        <w:t>– Will be used most likely. Except for live streams where where the constant flow of packets is more important than integrity. Other usecases as well for UDP but its not web traffic but traffic directly from applications on other ports.</w:t>
+        <w:t xml:space="preserve">– Will be used most likely. Except for live streams where </w:t>
+      </w:r>
+      <w:proofErr w:type="spellStart"/>
+      <w:r>
+        <w:rPr>
+          <w:color w:val="001F60"/>
+          <w:sz w:val="18"/>
+        </w:rPr>
+        <w:t>where</w:t>
+      </w:r>
+      <w:proofErr w:type="spellEnd"/>
+      <w:r>
+        <w:rPr>
+          <w:color w:val="001F60"/>
+          <w:sz w:val="18"/>
+        </w:rPr>
+        <w:t xml:space="preserve"> the constant flow of packets is more important than integrity. Other </w:t>
+      </w:r>
+      <w:proofErr w:type="spellStart"/>
+      <w:r>
+        <w:rPr>
+          <w:color w:val="001F60"/>
+          <w:sz w:val="18"/>
+        </w:rPr>
+        <w:t>usecases</w:t>
+      </w:r>
+      <w:proofErr w:type="spellEnd"/>
+      <w:r>
+        <w:rPr>
+          <w:color w:val="001F60"/>
+          <w:sz w:val="18"/>
+        </w:rPr>
+        <w:t xml:space="preserve"> as well for UDP but </w:t>
+      </w:r>
+      <w:proofErr w:type="spellStart"/>
+      <w:r>
+        <w:rPr>
+          <w:color w:val="001F60"/>
+          <w:sz w:val="18"/>
+        </w:rPr>
+        <w:t>its</w:t>
+      </w:r>
+      <w:proofErr w:type="spellEnd"/>
+      <w:r>
+        <w:rPr>
+          <w:color w:val="001F60"/>
+          <w:sz w:val="18"/>
+        </w:rPr>
+        <w:t xml:space="preserve"> not web traffic but traffic directly from applications on other ports.</w:t>
       </w:r>
     </w:p>
     <w:p>
@@ -6146,8 +6305,13 @@
         </w:rPr>
         <w:t xml:space="preserve"> </w:t>
       </w:r>
-      <w:r>
-        <w:t>WireShark,</w:t>
+      <w:proofErr w:type="spellStart"/>
+      <w:r>
+        <w:t>WireShark</w:t>
+      </w:r>
+      <w:proofErr w:type="spellEnd"/>
+      <w:r>
+        <w:t>,</w:t>
       </w:r>
       <w:r>
         <w:rPr>
@@ -6321,12 +6485,38 @@
           <w:b w:val="0"/>
         </w:rPr>
       </w:pPr>
+      <w:proofErr w:type="spellStart"/>
+      <w:proofErr w:type="gramStart"/>
       <w:r>
         <w:rPr>
           <w:b w:val="0"/>
         </w:rPr>
-        <w:t>Lets give a specific example. In my case I was pinging (194.149.144.75) feit.ukim.edumk</w:t>
-      </w:r>
+        <w:t>Lets</w:t>
+      </w:r>
+      <w:proofErr w:type="spellEnd"/>
+      <w:proofErr w:type="gramEnd"/>
+      <w:r>
+        <w:rPr>
+          <w:b w:val="0"/>
+        </w:rPr>
+        <w:t xml:space="preserve"> give a specific example. In my case I was pinging (194.149.144.75) </w:t>
+      </w:r>
+      <w:proofErr w:type="spellStart"/>
+      <w:proofErr w:type="gramStart"/>
+      <w:r>
+        <w:rPr>
+          <w:b w:val="0"/>
+        </w:rPr>
+        <w:t>feit.ukim</w:t>
+      </w:r>
+      <w:proofErr w:type="gramEnd"/>
+      <w:r>
+        <w:rPr>
+          <w:b w:val="0"/>
+        </w:rPr>
+        <w:t>.edumk</w:t>
+      </w:r>
+      <w:proofErr w:type="spellEnd"/>
     </w:p>
     <w:p>
       <w:pPr>
@@ -6721,14 +6911,32 @@
           <w:w w:val="90"/>
           <w:sz w:val="18"/>
         </w:rPr>
-        <w:t>Source port is the same as the destination port from before – port 80, so my Laptop when it receives the information back from the sent request it accepts it only if the data comes back from the same ip/port as it was sent to. This is done so the request is properly rooted</w:t>
-      </w:r>
+        <w:t xml:space="preserve">Source port is the same as the destination port from before – port 80, so my Laptop when it receives the information back from the sent request it accepts it only if the data comes back from the same </w:t>
+      </w:r>
+      <w:proofErr w:type="spellStart"/>
       <w:r>
         <w:rPr>
           <w:color w:val="001F60"/>
           <w:w w:val="90"/>
           <w:sz w:val="18"/>
         </w:rPr>
+        <w:t>ip</w:t>
+      </w:r>
+      <w:proofErr w:type="spellEnd"/>
+      <w:r>
+        <w:rPr>
+          <w:color w:val="001F60"/>
+          <w:w w:val="90"/>
+          <w:sz w:val="18"/>
+        </w:rPr>
+        <w:t>/port as it was sent to. This is done so the request is properly rooted</w:t>
+      </w:r>
+      <w:r>
+        <w:rPr>
+          <w:color w:val="001F60"/>
+          <w:w w:val="90"/>
+          <w:sz w:val="18"/>
+        </w:rPr>
         <w:t xml:space="preserve"> back</w:t>
       </w:r>
       <w:r>
@@ -6745,7 +6953,35 @@
           <w:w w:val="90"/>
           <w:sz w:val="18"/>
         </w:rPr>
-        <w:t xml:space="preserve"> Computer(ip),  program/service (port) that initiated the request.</w:t>
+        <w:t xml:space="preserve"> Computer(</w:t>
+      </w:r>
+      <w:proofErr w:type="spellStart"/>
+      <w:r>
+        <w:rPr>
+          <w:color w:val="001F60"/>
+          <w:w w:val="90"/>
+          <w:sz w:val="18"/>
+        </w:rPr>
+        <w:t>ip</w:t>
+      </w:r>
+      <w:proofErr w:type="spellEnd"/>
+      <w:proofErr w:type="gramStart"/>
+      <w:r>
+        <w:rPr>
+          <w:color w:val="001F60"/>
+          <w:w w:val="90"/>
+          <w:sz w:val="18"/>
+        </w:rPr>
+        <w:t>),  program</w:t>
+      </w:r>
+      <w:proofErr w:type="gramEnd"/>
+      <w:r>
+        <w:rPr>
+          <w:color w:val="001F60"/>
+          <w:w w:val="90"/>
+          <w:sz w:val="18"/>
+        </w:rPr>
+        <w:t>/service (port) that initiated the request.</w:t>
       </w:r>
     </w:p>
     <w:p>
@@ -6770,15 +7006,7 @@
           <w:w w:val="90"/>
           <w:sz w:val="18"/>
         </w:rPr>
-        <w:t>D</w:t>
-      </w:r>
-      <w:r>
-        <w:rPr>
-          <w:color w:val="001F60"/>
-          <w:w w:val="90"/>
-          <w:sz w:val="18"/>
-        </w:rPr>
-        <w:t>ST</w:t>
+        <w:t>DST</w:t>
       </w:r>
       <w:r>
         <w:rPr>
@@ -7453,6 +7681,7 @@
         </w:rPr>
         <w:t xml:space="preserve"> </w:t>
       </w:r>
+      <w:proofErr w:type="gramStart"/>
       <w:r>
         <w:t>three</w:t>
       </w:r>
@@ -7465,6 +7694,7 @@
       <w:r>
         <w:t>way</w:t>
       </w:r>
+      <w:proofErr w:type="gramEnd"/>
       <w:r>
         <w:rPr>
           <w:spacing w:val="2"/>
@@ -7892,12 +8122,16 @@
       <w:r>
         <w:t xml:space="preserve"> </w:t>
       </w:r>
+      <w:proofErr w:type="spellStart"/>
+      <w:proofErr w:type="gramStart"/>
       <w:r>
         <w:rPr>
           <w:b/>
         </w:rPr>
         <w:t>atmarko.cloud</w:t>
       </w:r>
+      <w:proofErr w:type="spellEnd"/>
+      <w:proofErr w:type="gramEnd"/>
       <w:r>
         <w:t xml:space="preserve"> (</w:t>
       </w:r>
@@ -7917,7 +8151,21 @@
         <w:rPr>
           <w:b/>
         </w:rPr>
-        <w:t xml:space="preserve"> – dynamic ip (changes)</w:t>
+        <w:t xml:space="preserve"> – dynamic </w:t>
+      </w:r>
+      <w:proofErr w:type="spellStart"/>
+      <w:r>
+        <w:rPr>
+          <w:b/>
+        </w:rPr>
+        <w:t>ip</w:t>
+      </w:r>
+      <w:proofErr w:type="spellEnd"/>
+      <w:r>
+        <w:rPr>
+          <w:b/>
+        </w:rPr>
+        <w:t xml:space="preserve"> (changes)</w:t>
       </w:r>
     </w:p>
     <w:p>
@@ -8249,16 +8497,62 @@
           <w:w w:val="105"/>
           <w:sz w:val="18"/>
         </w:rPr>
-        <w:t>e ip is my local VM’s ip address assigned from my Windows host</w:t>
-      </w:r>
-      <w:r>
-        <w:rPr>
-          <w:color w:val="001F60"/>
-          <w:w w:val="105"/>
-          <w:sz w:val="18"/>
-        </w:rPr>
-        <w:t xml:space="preserve"> (172.27.12.93)</w:t>
-      </w:r>
+        <w:t xml:space="preserve">e </w:t>
+      </w:r>
+      <w:proofErr w:type="spellStart"/>
+      <w:r>
+        <w:rPr>
+          <w:color w:val="001F60"/>
+          <w:w w:val="105"/>
+          <w:sz w:val="18"/>
+        </w:rPr>
+        <w:t>ip</w:t>
+      </w:r>
+      <w:proofErr w:type="spellEnd"/>
+      <w:r>
+        <w:rPr>
+          <w:color w:val="001F60"/>
+          <w:w w:val="105"/>
+          <w:sz w:val="18"/>
+        </w:rPr>
+        <w:t xml:space="preserve"> is my local VM’s </w:t>
+      </w:r>
+      <w:proofErr w:type="spellStart"/>
+      <w:r>
+        <w:rPr>
+          <w:color w:val="001F60"/>
+          <w:w w:val="105"/>
+          <w:sz w:val="18"/>
+        </w:rPr>
+        <w:t>ip</w:t>
+      </w:r>
+      <w:proofErr w:type="spellEnd"/>
+      <w:r>
+        <w:rPr>
+          <w:color w:val="001F60"/>
+          <w:w w:val="105"/>
+          <w:sz w:val="18"/>
+        </w:rPr>
+        <w:t xml:space="preserve"> address assigned from my Windows host</w:t>
+      </w:r>
+      <w:r>
+        <w:rPr>
+          <w:color w:val="001F60"/>
+          <w:w w:val="105"/>
+          <w:sz w:val="18"/>
+        </w:rPr>
+        <w:t xml:space="preserve"> (172.27.</w:t>
+      </w:r>
+      <w:proofErr w:type="gramStart"/>
+      <w:r>
+        <w:rPr>
+          <w:color w:val="001F60"/>
+          <w:w w:val="105"/>
+          <w:sz w:val="18"/>
+        </w:rPr>
+        <w:t>12.93)</w:t>
+      </w:r>
+      <w:proofErr w:type="gramEnd"/>
     </w:p>
     <w:p>
       <w:pPr>
@@ -8411,6 +8705,7 @@
       </w:pPr>
       <w:r>
         <w:rPr>
+          <w:noProof/>
           <w:sz w:val="20"/>
         </w:rPr>
         <w:drawing>
@@ -8639,6 +8934,9 @@
         </w:rPr>
       </w:pPr>
       <w:r>
+        <w:rPr>
+          <w:noProof/>
+        </w:rPr>
         <w:drawing>
           <wp:inline distT="0" distB="0" distL="0" distR="0" wp14:anchorId="439B0DD7" wp14:editId="4A58866F">
             <wp:extent cx="5781675" cy="1290951"/>
@@ -8915,6 +9213,9 @@
         <w:ind w:left="132"/>
       </w:pPr>
       <w:r>
+        <w:rPr>
+          <w:noProof/>
+        </w:rPr>
         <w:drawing>
           <wp:inline distT="0" distB="0" distL="0" distR="0" wp14:anchorId="5BCBFD76" wp14:editId="149CBEB2">
             <wp:extent cx="5753100" cy="2611735"/>
@@ -9124,6 +9425,9 @@
         </w:rPr>
       </w:pPr>
       <w:r>
+        <w:rPr>
+          <w:noProof/>
+        </w:rPr>
         <w:drawing>
           <wp:inline distT="0" distB="0" distL="0" distR="0" wp14:anchorId="7B9A78F2" wp14:editId="48B3A81B">
             <wp:extent cx="5918200" cy="3987165"/>
@@ -9604,8 +9908,6 @@
       <w:r>
         <w:t>In my specific case it is Microsoft.</w:t>
       </w:r>
-      <w:bookmarkStart w:id="0" w:name="_GoBack"/>
-      <w:bookmarkEnd w:id="0"/>
     </w:p>
     <w:p>
       <w:pPr>
@@ -9627,6 +9929,7 @@
       <w:r>
         <w:rPr>
           <w:b/>
+          <w:noProof/>
         </w:rPr>
         <w:drawing>
           <wp:inline distT="0" distB="0" distL="0" distR="0" wp14:anchorId="7DBCDA21" wp14:editId="1A895301">
@@ -9685,15 +9988,6 @@
     <w:p>
       <w:pPr>
         <w:pStyle w:val="BodyText"/>
-        <w:rPr>
-          <w:b/>
-          <w:sz w:val="20"/>
-        </w:rPr>
-      </w:pPr>
-    </w:p>
-    <w:p>
-      <w:pPr>
-        <w:pStyle w:val="BodyText"/>
         <w:spacing w:before="10"/>
         <w:rPr>
           <w:b/>
@@ -9873,16 +10167,6 @@
         </w:rPr>
         <w:t>hard</w:t>
       </w:r>
-    </w:p>
-    <w:p>
-      <w:pPr>
-        <w:pStyle w:val="BodyText"/>
-        <w:spacing w:before="9"/>
-        <w:rPr>
-          <w:b/>
-          <w:sz w:val="35"/>
-        </w:rPr>
-      </w:pPr>
     </w:p>
     <w:p>
       <w:pPr>
@@ -10659,6 +10943,103 @@
       </w:r>
       <w:r>
         <w:t>password.</w:t>
+      </w:r>
+    </w:p>
+    <w:p>
+      <w:pPr>
+        <w:pStyle w:val="BodyText"/>
+        <w:spacing w:before="2" w:line="244" w:lineRule="auto"/>
+        <w:ind w:left="132" w:right="278"/>
+      </w:pPr>
+      <w:r>
+        <w:drawing>
+          <wp:inline distT="0" distB="0" distL="0" distR="0" wp14:anchorId="346A7F07" wp14:editId="6A56621F">
+            <wp:extent cx="5200650" cy="2844177"/>
+            <wp:effectExtent l="0" t="0" r="0" b="0"/>
+            <wp:docPr id="8" name="Picture 8"/>
+            <wp:cNvGraphicFramePr>
+              <a:graphicFrameLocks xmlns:a="http://schemas.openxmlformats.org/drawingml/2006/main" noChangeAspect="1"/>
+            </wp:cNvGraphicFramePr>
+            <a:graphic xmlns:a="http://schemas.openxmlformats.org/drawingml/2006/main">
+              <a:graphicData uri="http://schemas.openxmlformats.org/drawingml/2006/picture">
+                <pic:pic xmlns:pic="http://schemas.openxmlformats.org/drawingml/2006/picture">
+                  <pic:nvPicPr>
+                    <pic:cNvPr id="1" name=""/>
+                    <pic:cNvPicPr/>
+                  </pic:nvPicPr>
+                  <pic:blipFill>
+                    <a:blip r:embed="rId18"/>
+                    <a:stretch>
+                      <a:fillRect/>
+                    </a:stretch>
+                  </pic:blipFill>
+                  <pic:spPr>
+                    <a:xfrm>
+                      <a:off x="0" y="0"/>
+                      <a:ext cx="5220906" cy="2855255"/>
+                    </a:xfrm>
+                    <a:prstGeom prst="rect">
+                      <a:avLst/>
+                    </a:prstGeom>
+                  </pic:spPr>
+                </pic:pic>
+              </a:graphicData>
+            </a:graphic>
+          </wp:inline>
+        </w:drawing>
+      </w:r>
+      <w:bookmarkStart w:id="0" w:name="_GoBack"/>
+      <w:bookmarkEnd w:id="0"/>
+    </w:p>
+    <w:p>
+      <w:pPr>
+        <w:pStyle w:val="BodyText"/>
+        <w:spacing w:before="2" w:line="244" w:lineRule="auto"/>
+        <w:ind w:left="132" w:right="278"/>
+      </w:pPr>
+    </w:p>
+    <w:p>
+      <w:pPr>
+        <w:pStyle w:val="BodyText"/>
+        <w:spacing w:before="2" w:line="244" w:lineRule="auto"/>
+        <w:ind w:left="132" w:right="278"/>
+      </w:pPr>
+      <w:r>
+        <w:drawing>
+          <wp:inline distT="0" distB="0" distL="0" distR="0" wp14:anchorId="5BAD6A86" wp14:editId="60C517CA">
+            <wp:extent cx="5918200" cy="3328670"/>
+            <wp:effectExtent l="0" t="0" r="6350" b="5080"/>
+            <wp:docPr id="2" name="Picture 2"/>
+            <wp:cNvGraphicFramePr>
+              <a:graphicFrameLocks xmlns:a="http://schemas.openxmlformats.org/drawingml/2006/main" noChangeAspect="1"/>
+            </wp:cNvGraphicFramePr>
+            <a:graphic xmlns:a="http://schemas.openxmlformats.org/drawingml/2006/main">
+              <a:graphicData uri="http://schemas.openxmlformats.org/drawingml/2006/picture">
+                <pic:pic xmlns:pic="http://schemas.openxmlformats.org/drawingml/2006/picture">
+                  <pic:nvPicPr>
+                    <pic:cNvPr id="1" name=""/>
+                    <pic:cNvPicPr/>
+                  </pic:nvPicPr>
+                  <pic:blipFill>
+                    <a:blip r:embed="rId19"/>
+                    <a:stretch>
+                      <a:fillRect/>
+                    </a:stretch>
+                  </pic:blipFill>
+                  <pic:spPr>
+                    <a:xfrm>
+                      <a:off x="0" y="0"/>
+                      <a:ext cx="5918200" cy="3328670"/>
+                    </a:xfrm>
+                    <a:prstGeom prst="rect">
+                      <a:avLst/>
+                    </a:prstGeom>
+                  </pic:spPr>
+                </pic:pic>
+              </a:graphicData>
+            </a:graphic>
+          </wp:inline>
+        </w:drawing>
       </w:r>
     </w:p>
     <w:sectPr>
@@ -10854,6 +11235,7 @@
                   </w:rPr>
                   <w:t xml:space="preserve"> </w:t>
                 </w:r>
+                <w:proofErr w:type="spellStart"/>
                 <w:r>
                   <w:rPr>
                     <w:color w:val="001D57"/>
@@ -10861,6 +11243,7 @@
                   </w:rPr>
                   <w:t>Triaditza</w:t>
                 </w:r>
+                <w:proofErr w:type="spellEnd"/>
                 <w:r>
                   <w:rPr>
                     <w:color w:val="001D57"/>

</xml_diff>